<commit_message>
Task 4 - Student 2 - Mandatory
</commit_message>
<xml_diff>
--- a/reports/Student #2/D02/02 - Requirements - Student #2.docx
+++ b/reports/Student #2/D02/02 - Requirements - Student #2.docx
@@ -1260,7 +1260,13 @@
         </w:sdtPr>
         <w:sdtContent>
           <w:r>
-            <w:t xml:space="preserve">    </w:t>
+            <w:t xml:space="preserve">  </w:t>
+          </w:r>
+          <w:r>
+            <w:t>X</w:t>
+          </w:r>
+          <w:r>
+            <w:t xml:space="preserve">  </w:t>
           </w:r>
         </w:sdtContent>
       </w:sdt>
@@ -1509,7 +1515,13 @@
         </w:sdtPr>
         <w:sdtContent>
           <w:r>
-            <w:t xml:space="preserve">    </w:t>
+            <w:t xml:space="preserve">  </w:t>
+          </w:r>
+          <w:r>
+            <w:t>X</w:t>
+          </w:r>
+          <w:r>
+            <w:t xml:space="preserve">  </w:t>
           </w:r>
         </w:sdtContent>
       </w:sdt>
@@ -9586,6 +9598,7 @@
     <w:rsid w:val="004802A8"/>
     <w:rsid w:val="004A43F4"/>
     <w:rsid w:val="004B23B9"/>
+    <w:rsid w:val="004B3EA0"/>
     <w:rsid w:val="004D7778"/>
     <w:rsid w:val="0054309A"/>
     <w:rsid w:val="005650B2"/>
@@ -9603,6 +9616,7 @@
     <w:rsid w:val="00990B95"/>
     <w:rsid w:val="00A222AC"/>
     <w:rsid w:val="00A37480"/>
+    <w:rsid w:val="00AC6EFE"/>
     <w:rsid w:val="00B50167"/>
     <w:rsid w:val="00BC7967"/>
     <w:rsid w:val="00C12AB9"/>

</xml_diff>

<commit_message>
Task 5 - Student 2 - Mandatory
</commit_message>
<xml_diff>
--- a/reports/Student #2/D02/02 - Requirements - Student #2.docx
+++ b/reports/Student #2/D02/02 - Requirements - Student #2.docx
@@ -1737,7 +1737,13 @@
         </w:sdtPr>
         <w:sdtContent>
           <w:r>
-            <w:t xml:space="preserve">    </w:t>
+            <w:t xml:space="preserve">  </w:t>
+          </w:r>
+          <w:r>
+            <w:t>X</w:t>
+          </w:r>
+          <w:r>
+            <w:t xml:space="preserve">  </w:t>
           </w:r>
         </w:sdtContent>
       </w:sdt>
@@ -9595,6 +9601,7 @@
     <w:rsid w:val="00362E40"/>
     <w:rsid w:val="003936CA"/>
     <w:rsid w:val="004209F9"/>
+    <w:rsid w:val="004317D1"/>
     <w:rsid w:val="004802A8"/>
     <w:rsid w:val="004A43F4"/>
     <w:rsid w:val="004B23B9"/>
@@ -9616,7 +9623,6 @@
     <w:rsid w:val="00990B95"/>
     <w:rsid w:val="00A222AC"/>
     <w:rsid w:val="00A37480"/>
-    <w:rsid w:val="00AC6EFE"/>
     <w:rsid w:val="00B50167"/>
     <w:rsid w:val="00BC7967"/>
     <w:rsid w:val="00C12AB9"/>

</xml_diff>

<commit_message>
Task 6 and 7 - Student 2 - Done
</commit_message>
<xml_diff>
--- a/reports/Student #2/D02/02 - Requirements - Student #2.docx
+++ b/reports/Student #2/D02/02 - Requirements - Student #2.docx
@@ -1960,7 +1960,13 @@
         </w:sdtPr>
         <w:sdtContent>
           <w:r>
-            <w:t xml:space="preserve">    </w:t>
+            <w:t xml:space="preserve"> </w:t>
+          </w:r>
+          <w:r>
+            <w:t>X</w:t>
+          </w:r>
+          <w:r>
+            <w:t xml:space="preserve">   </w:t>
           </w:r>
         </w:sdtContent>
       </w:sdt>
@@ -2011,7 +2017,13 @@
         </w:sdtPr>
         <w:sdtContent>
           <w:r>
-            <w:t xml:space="preserve">    </w:t>
+            <w:t xml:space="preserve"> </w:t>
+          </w:r>
+          <w:r>
+            <w:t>X</w:t>
+          </w:r>
+          <w:r>
+            <w:t xml:space="preserve">   </w:t>
           </w:r>
         </w:sdtContent>
       </w:sdt>
@@ -9616,6 +9628,7 @@
     <w:rsid w:val="007A55FF"/>
     <w:rsid w:val="007C004C"/>
     <w:rsid w:val="007E6C7A"/>
+    <w:rsid w:val="008639A1"/>
     <w:rsid w:val="008B1087"/>
     <w:rsid w:val="0093034B"/>
     <w:rsid w:val="00944E58"/>
@@ -9625,6 +9638,7 @@
     <w:rsid w:val="00A37480"/>
     <w:rsid w:val="00B50167"/>
     <w:rsid w:val="00BC7967"/>
+    <w:rsid w:val="00BE5BA4"/>
     <w:rsid w:val="00C12AB9"/>
     <w:rsid w:val="00C63AB0"/>
     <w:rsid w:val="00D21D3B"/>

</xml_diff>